<commit_message>
Det færdige program + næsten færdig rapport
Jeg er nu blevet færdig med programmet og jeg er næsten færdig med rapporten. Jeg mangler at skrive test og konklusion.
</commit_message>
<xml_diff>
--- a/Eksamnesprojekt prog C/Begrebsøvelse programmering C.docx
+++ b/Eksamnesprojekt prog C/Begrebsøvelse programmering C.docx
@@ -1,6 +1,6 @@
 
 <file path=word/document.xml><?xml version="1.0" encoding="utf-8"?>
-<w:document xmlns:wpc="http://schemas.microsoft.com/office/word/2010/wordprocessingCanvas" xmlns:cx="http://schemas.microsoft.com/office/drawing/2014/chartex" xmlns:cx1="http://schemas.microsoft.com/office/drawing/2015/9/8/chartex" xmlns:cx2="http://schemas.microsoft.com/office/drawing/2015/10/21/chartex" xmlns:cx3="http://schemas.microsoft.com/office/drawing/2016/5/9/chartex" xmlns:cx4="http://schemas.microsoft.com/office/drawing/2016/5/10/chartex" xmlns:cx5="http://schemas.microsoft.com/office/drawing/2016/5/11/chartex" xmlns:cx6="http://schemas.microsoft.com/office/drawing/2016/5/12/chartex" xmlns:cx7="http://schemas.microsoft.com/office/drawing/2016/5/13/chartex" xmlns:cx8="http://schemas.microsoft.com/office/drawing/2016/5/14/chartex" xmlns:mc="http://schemas.openxmlformats.org/markup-compatibility/2006" xmlns:aink="http://schemas.microsoft.com/office/drawing/2016/ink" xmlns:am3d="http://schemas.microsoft.com/office/drawing/2017/model3d" xmlns:o="urn:schemas-microsoft-com:office:office" xmlns:r="http://schemas.openxmlformats.org/officeDocument/2006/relationships" xmlns:m="http://schemas.openxmlformats.org/officeDocument/2006/math" xmlns:v="urn:schemas-microsoft-com:vml" xmlns:wp14="http://schemas.microsoft.com/office/word/2010/wordprocessingDrawing" xmlns:wp="http://schemas.openxmlformats.org/drawingml/2006/wordprocessingDrawing" xmlns:w10="urn:schemas-microsoft-com:office:word" xmlns:w="http://schemas.openxmlformats.org/wordprocessingml/2006/main" xmlns:w14="http://schemas.microsoft.com/office/word/2010/wordml" xmlns:w15="http://schemas.microsoft.com/office/word/2012/wordml" xmlns:w16cid="http://schemas.microsoft.com/office/word/2016/wordml/cid" xmlns:w16se="http://schemas.microsoft.com/office/word/2015/wordml/symex" xmlns:wpg="http://schemas.microsoft.com/office/word/2010/wordprocessingGroup" xmlns:wpi="http://schemas.microsoft.com/office/word/2010/wordprocessingInk" xmlns:wne="http://schemas.microsoft.com/office/word/2006/wordml" xmlns:wps="http://schemas.microsoft.com/office/word/2010/wordprocessingShape" mc:Ignorable="w14 w15 w16se w16cid wp14">
+<w:document xmlns:wpc="http://schemas.microsoft.com/office/word/2010/wordprocessingCanvas" xmlns:cx="http://schemas.microsoft.com/office/drawing/2014/chartex" xmlns:cx1="http://schemas.microsoft.com/office/drawing/2015/9/8/chartex" xmlns:cx2="http://schemas.microsoft.com/office/drawing/2015/10/21/chartex" xmlns:cx3="http://schemas.microsoft.com/office/drawing/2016/5/9/chartex" xmlns:cx4="http://schemas.microsoft.com/office/drawing/2016/5/10/chartex" xmlns:cx5="http://schemas.microsoft.com/office/drawing/2016/5/11/chartex" xmlns:cx6="http://schemas.microsoft.com/office/drawing/2016/5/12/chartex" xmlns:cx7="http://schemas.microsoft.com/office/drawing/2016/5/13/chartex" xmlns:cx8="http://schemas.microsoft.com/office/drawing/2016/5/14/chartex" xmlns:mc="http://schemas.openxmlformats.org/markup-compatibility/2006" xmlns:aink="http://schemas.microsoft.com/office/drawing/2016/ink" xmlns:am3d="http://schemas.microsoft.com/office/drawing/2017/model3d" xmlns:o="urn:schemas-microsoft-com:office:office" xmlns:r="http://schemas.openxmlformats.org/officeDocument/2006/relationships" xmlns:m="http://schemas.openxmlformats.org/officeDocument/2006/math" xmlns:v="urn:schemas-microsoft-com:vml" xmlns:wp14="http://schemas.microsoft.com/office/word/2010/wordprocessingDrawing" xmlns:wp="http://schemas.openxmlformats.org/drawingml/2006/wordprocessingDrawing" xmlns:w10="urn:schemas-microsoft-com:office:word" xmlns:w="http://schemas.openxmlformats.org/wordprocessingml/2006/main" xmlns:w14="http://schemas.microsoft.com/office/word/2010/wordml" xmlns:w15="http://schemas.microsoft.com/office/word/2012/wordml" xmlns:w16cex="http://schemas.microsoft.com/office/word/2018/wordml/cex" xmlns:w16cid="http://schemas.microsoft.com/office/word/2016/wordml/cid" xmlns:w16="http://schemas.microsoft.com/office/word/2018/wordml" xmlns:w16se="http://schemas.microsoft.com/office/word/2015/wordml/symex" xmlns:wpg="http://schemas.microsoft.com/office/word/2010/wordprocessingGroup" xmlns:wpi="http://schemas.microsoft.com/office/word/2010/wordprocessingInk" xmlns:wne="http://schemas.microsoft.com/office/word/2006/wordml" xmlns:wps="http://schemas.microsoft.com/office/word/2010/wordprocessingShape" mc:Ignorable="w14 w15 w16se w16cid w16 w16cex wp14">
   <w:body>
     <w:p>
       <w:pPr>
@@ -47,38 +47,95 @@
           <w:lang w:val="da-DK"/>
         </w:rPr>
       </w:pPr>
-      <w:r>
-        <w:rPr>
-          <w:rFonts w:ascii="Times New Roman" w:eastAsia="Times New Roman" w:hAnsi="Times New Roman" w:cs="Times New Roman"/>
-          <w:b/>
-          <w:bCs/>
-          <w:sz w:val="24"/>
-          <w:szCs w:val="24"/>
-          <w:lang w:val="da-DK"/>
-        </w:rPr>
-        <w:t>Compile (compilering)</w:t>
-      </w:r>
-    </w:p>
-    <w:p>
-      <w:pPr>
-        <w:pStyle w:val="Listeafsnit"/>
-        <w:shd w:val="clear" w:color="auto" w:fill="FFFFFF"/>
-        <w:spacing w:after="0" w:line="240" w:lineRule="auto"/>
-        <w:rPr>
-          <w:rFonts w:ascii="Times New Roman" w:eastAsia="Times New Roman" w:hAnsi="Times New Roman" w:cs="Times New Roman"/>
-          <w:sz w:val="24"/>
-          <w:szCs w:val="24"/>
-          <w:lang w:val="da-DK"/>
-        </w:rPr>
-      </w:pPr>
-      <w:r>
-        <w:rPr>
-          <w:rFonts w:ascii="Times New Roman" w:eastAsia="Times New Roman" w:hAnsi="Times New Roman" w:cs="Times New Roman"/>
-          <w:sz w:val="24"/>
-          <w:szCs w:val="24"/>
-          <w:lang w:val="da-DK"/>
-        </w:rPr>
-        <w:t>Når man compiler et program gør man det læseligt for en almindelig computer. I processing vil det sige at man laver det om til Java, så en almindelig computer kan læse og køre det program man har skrevet.</w:t>
+      <w:proofErr w:type="spellStart"/>
+      <w:r>
+        <w:rPr>
+          <w:rFonts w:ascii="Times New Roman" w:eastAsia="Times New Roman" w:hAnsi="Times New Roman" w:cs="Times New Roman"/>
+          <w:b/>
+          <w:bCs/>
+          <w:sz w:val="24"/>
+          <w:szCs w:val="24"/>
+          <w:lang w:val="da-DK"/>
+        </w:rPr>
+        <w:t>Compile</w:t>
+      </w:r>
+      <w:proofErr w:type="spellEnd"/>
+      <w:r>
+        <w:rPr>
+          <w:rFonts w:ascii="Times New Roman" w:eastAsia="Times New Roman" w:hAnsi="Times New Roman" w:cs="Times New Roman"/>
+          <w:b/>
+          <w:bCs/>
+          <w:sz w:val="24"/>
+          <w:szCs w:val="24"/>
+          <w:lang w:val="da-DK"/>
+        </w:rPr>
+        <w:t xml:space="preserve"> (</w:t>
+      </w:r>
+      <w:proofErr w:type="spellStart"/>
+      <w:r>
+        <w:rPr>
+          <w:rFonts w:ascii="Times New Roman" w:eastAsia="Times New Roman" w:hAnsi="Times New Roman" w:cs="Times New Roman"/>
+          <w:b/>
+          <w:bCs/>
+          <w:sz w:val="24"/>
+          <w:szCs w:val="24"/>
+          <w:lang w:val="da-DK"/>
+        </w:rPr>
+        <w:t>compilering</w:t>
+      </w:r>
+      <w:proofErr w:type="spellEnd"/>
+      <w:r>
+        <w:rPr>
+          <w:rFonts w:ascii="Times New Roman" w:eastAsia="Times New Roman" w:hAnsi="Times New Roman" w:cs="Times New Roman"/>
+          <w:b/>
+          <w:bCs/>
+          <w:sz w:val="24"/>
+          <w:szCs w:val="24"/>
+          <w:lang w:val="da-DK"/>
+        </w:rPr>
+        <w:t>)</w:t>
+      </w:r>
+    </w:p>
+    <w:p>
+      <w:pPr>
+        <w:pStyle w:val="Listeafsnit"/>
+        <w:shd w:val="clear" w:color="auto" w:fill="FFFFFF"/>
+        <w:spacing w:after="0" w:line="240" w:lineRule="auto"/>
+        <w:rPr>
+          <w:rFonts w:ascii="Times New Roman" w:eastAsia="Times New Roman" w:hAnsi="Times New Roman" w:cs="Times New Roman"/>
+          <w:sz w:val="24"/>
+          <w:szCs w:val="24"/>
+          <w:lang w:val="da-DK"/>
+        </w:rPr>
+      </w:pPr>
+      <w:r>
+        <w:rPr>
+          <w:rFonts w:ascii="Times New Roman" w:eastAsia="Times New Roman" w:hAnsi="Times New Roman" w:cs="Times New Roman"/>
+          <w:sz w:val="24"/>
+          <w:szCs w:val="24"/>
+          <w:lang w:val="da-DK"/>
+        </w:rPr>
+        <w:t xml:space="preserve">Når man compiler et program gør man det læseligt for en almindelig computer. I </w:t>
+      </w:r>
+      <w:proofErr w:type="spellStart"/>
+      <w:r>
+        <w:rPr>
+          <w:rFonts w:ascii="Times New Roman" w:eastAsia="Times New Roman" w:hAnsi="Times New Roman" w:cs="Times New Roman"/>
+          <w:sz w:val="24"/>
+          <w:szCs w:val="24"/>
+          <w:lang w:val="da-DK"/>
+        </w:rPr>
+        <w:t>processing</w:t>
+      </w:r>
+      <w:proofErr w:type="spellEnd"/>
+      <w:r>
+        <w:rPr>
+          <w:rFonts w:ascii="Times New Roman" w:eastAsia="Times New Roman" w:hAnsi="Times New Roman" w:cs="Times New Roman"/>
+          <w:sz w:val="24"/>
+          <w:szCs w:val="24"/>
+          <w:lang w:val="da-DK"/>
+        </w:rPr>
+        <w:t xml:space="preserve"> vil det sige at man laver det om til Java, så en almindelig computer kan læse og køre det program man har skrevet.</w:t>
       </w:r>
     </w:p>
     <w:p>
@@ -114,6 +171,7 @@
           <w:lang w:val="en-US"/>
         </w:rPr>
       </w:pPr>
+      <w:proofErr w:type="spellStart"/>
       <w:r>
         <w:rPr>
           <w:rFonts w:ascii="Times New Roman" w:eastAsia="Times New Roman" w:hAnsi="Times New Roman" w:cs="Times New Roman"/>
@@ -125,6 +183,7 @@
         </w:rPr>
         <w:t>Syntaks</w:t>
       </w:r>
+      <w:proofErr w:type="spellEnd"/>
     </w:p>
     <w:p>
       <w:pPr>
@@ -234,7 +293,27 @@
           <w:szCs w:val="24"/>
           <w:lang w:val="da-DK"/>
         </w:rPr>
-        <w:t>En variable er et s</w:t>
+        <w:t xml:space="preserve">En </w:t>
+      </w:r>
+      <w:proofErr w:type="gramStart"/>
+      <w:r>
+        <w:rPr>
+          <w:rFonts w:ascii="Times New Roman" w:eastAsia="Times New Roman" w:hAnsi="Times New Roman" w:cs="Times New Roman"/>
+          <w:sz w:val="24"/>
+          <w:szCs w:val="24"/>
+          <w:lang w:val="da-DK"/>
+        </w:rPr>
+        <w:t>variable</w:t>
+      </w:r>
+      <w:proofErr w:type="gramEnd"/>
+      <w:r>
+        <w:rPr>
+          <w:rFonts w:ascii="Times New Roman" w:eastAsia="Times New Roman" w:hAnsi="Times New Roman" w:cs="Times New Roman"/>
+          <w:sz w:val="24"/>
+          <w:szCs w:val="24"/>
+          <w:lang w:val="da-DK"/>
+        </w:rPr>
+        <w:t xml:space="preserve"> er et s</w:t>
       </w:r>
       <w:r>
         <w:rPr>
@@ -366,14 +445,25 @@
           <w:lang w:val="da-DK"/>
         </w:rPr>
       </w:pPr>
-      <w:r>
-        <w:rPr>
-          <w:rFonts w:ascii="Times New Roman" w:eastAsia="Times New Roman" w:hAnsi="Times New Roman" w:cs="Times New Roman"/>
-          <w:sz w:val="24"/>
-          <w:szCs w:val="24"/>
-          <w:lang w:val="da-DK"/>
-        </w:rPr>
-        <w:t>Float er en datatype d</w:t>
+      <w:proofErr w:type="spellStart"/>
+      <w:r>
+        <w:rPr>
+          <w:rFonts w:ascii="Times New Roman" w:eastAsia="Times New Roman" w:hAnsi="Times New Roman" w:cs="Times New Roman"/>
+          <w:sz w:val="24"/>
+          <w:szCs w:val="24"/>
+          <w:lang w:val="da-DK"/>
+        </w:rPr>
+        <w:t>Float</w:t>
+      </w:r>
+      <w:proofErr w:type="spellEnd"/>
+      <w:r>
+        <w:rPr>
+          <w:rFonts w:ascii="Times New Roman" w:eastAsia="Times New Roman" w:hAnsi="Times New Roman" w:cs="Times New Roman"/>
+          <w:sz w:val="24"/>
+          <w:szCs w:val="24"/>
+          <w:lang w:val="da-DK"/>
+        </w:rPr>
+        <w:t xml:space="preserve"> er en datatype d</w:t>
       </w:r>
       <w:r>
         <w:rPr>
@@ -530,7 +620,27 @@
           <w:szCs w:val="24"/>
           <w:lang w:val="da-DK"/>
         </w:rPr>
-        <w:t>indeholder characters altså enkelte bogstaver såsom ’a’</w:t>
+        <w:t xml:space="preserve">indeholder </w:t>
+      </w:r>
+      <w:proofErr w:type="spellStart"/>
+      <w:r>
+        <w:rPr>
+          <w:rFonts w:ascii="Times New Roman" w:eastAsia="Times New Roman" w:hAnsi="Times New Roman" w:cs="Times New Roman"/>
+          <w:sz w:val="24"/>
+          <w:szCs w:val="24"/>
+          <w:lang w:val="da-DK"/>
+        </w:rPr>
+        <w:t>characters</w:t>
+      </w:r>
+      <w:proofErr w:type="spellEnd"/>
+      <w:r>
+        <w:rPr>
+          <w:rFonts w:ascii="Times New Roman" w:eastAsia="Times New Roman" w:hAnsi="Times New Roman" w:cs="Times New Roman"/>
+          <w:sz w:val="24"/>
+          <w:szCs w:val="24"/>
+          <w:lang w:val="da-DK"/>
+        </w:rPr>
+        <w:t xml:space="preserve"> altså enkelte bogstaver såsom ’a’</w:t>
       </w:r>
     </w:p>
     <w:p>
@@ -734,7 +844,27 @@
           <w:szCs w:val="24"/>
           <w:lang w:val="da-DK"/>
         </w:rPr>
-        <w:t>Denne sætning bruges hvis man gerne vil have programmet til at gøre noget bestemt, hvis noget andet bestemt sker. Det kunne f.eks. være: hvis knappen trykkes på skal den blive grøn</w:t>
+        <w:t xml:space="preserve">Denne sætning bruges hvis man gerne vil have programmet til at gøre noget bestemt, hvis noget andet bestemt sker. Det kunne f.eks. være: hvis knappen trykkes </w:t>
+      </w:r>
+      <w:proofErr w:type="gramStart"/>
+      <w:r>
+        <w:rPr>
+          <w:rFonts w:ascii="Times New Roman" w:eastAsia="Times New Roman" w:hAnsi="Times New Roman" w:cs="Times New Roman"/>
+          <w:sz w:val="24"/>
+          <w:szCs w:val="24"/>
+          <w:lang w:val="da-DK"/>
+        </w:rPr>
+        <w:t>på</w:t>
+      </w:r>
+      <w:proofErr w:type="gramEnd"/>
+      <w:r>
+        <w:rPr>
+          <w:rFonts w:ascii="Times New Roman" w:eastAsia="Times New Roman" w:hAnsi="Times New Roman" w:cs="Times New Roman"/>
+          <w:sz w:val="24"/>
+          <w:szCs w:val="24"/>
+          <w:lang w:val="da-DK"/>
+        </w:rPr>
+        <w:t xml:space="preserve"> skal den blive grøn</w:t>
       </w:r>
     </w:p>
     <w:p>
@@ -833,6 +963,7 @@
           <w:lang w:val="da-DK"/>
         </w:rPr>
       </w:pPr>
+      <w:proofErr w:type="spellStart"/>
       <w:r>
         <w:rPr>
           <w:rFonts w:ascii="Times New Roman" w:eastAsia="Times New Roman" w:hAnsi="Times New Roman" w:cs="Times New Roman"/>
@@ -843,29 +974,180 @@
           <w:lang w:val="da-DK"/>
         </w:rPr>
         <w:lastRenderedPageBreak/>
-        <w:t xml:space="preserve">Increase/Decrease indent </w:t>
-      </w:r>
-    </w:p>
-    <w:p>
-      <w:pPr>
-        <w:pStyle w:val="Listeafsnit"/>
-        <w:shd w:val="clear" w:color="auto" w:fill="FFFFFF"/>
-        <w:spacing w:after="0" w:line="240" w:lineRule="auto"/>
-        <w:rPr>
-          <w:rFonts w:ascii="Times New Roman" w:eastAsia="Times New Roman" w:hAnsi="Times New Roman" w:cs="Times New Roman"/>
-          <w:sz w:val="24"/>
-          <w:szCs w:val="24"/>
-          <w:lang w:val="da-DK"/>
-        </w:rPr>
-      </w:pPr>
-      <w:r>
-        <w:rPr>
-          <w:rFonts w:ascii="Times New Roman" w:eastAsia="Times New Roman" w:hAnsi="Times New Roman" w:cs="Times New Roman"/>
-          <w:sz w:val="24"/>
-          <w:szCs w:val="24"/>
-          <w:lang w:val="da-DK"/>
-        </w:rPr>
-        <w:t>Indent betyder undrykning. I processing betyder de forskellige indrykningsgrader (hvor langt teksten er rykket ind) hvor i scope det hører til. Processing gør det af sig selv ved tryk på ctrl+t. Disse indryk giver et overblik over hvad for noget kode der hører sammen.</w:t>
+        <w:t>Increase</w:t>
+      </w:r>
+      <w:proofErr w:type="spellEnd"/>
+      <w:r>
+        <w:rPr>
+          <w:rFonts w:ascii="Times New Roman" w:eastAsia="Times New Roman" w:hAnsi="Times New Roman" w:cs="Times New Roman"/>
+          <w:b/>
+          <w:bCs/>
+          <w:sz w:val="24"/>
+          <w:szCs w:val="24"/>
+          <w:lang w:val="da-DK"/>
+        </w:rPr>
+        <w:t>/</w:t>
+      </w:r>
+      <w:proofErr w:type="spellStart"/>
+      <w:r>
+        <w:rPr>
+          <w:rFonts w:ascii="Times New Roman" w:eastAsia="Times New Roman" w:hAnsi="Times New Roman" w:cs="Times New Roman"/>
+          <w:b/>
+          <w:bCs/>
+          <w:sz w:val="24"/>
+          <w:szCs w:val="24"/>
+          <w:lang w:val="da-DK"/>
+        </w:rPr>
+        <w:t>Decrease</w:t>
+      </w:r>
+      <w:proofErr w:type="spellEnd"/>
+      <w:r>
+        <w:rPr>
+          <w:rFonts w:ascii="Times New Roman" w:eastAsia="Times New Roman" w:hAnsi="Times New Roman" w:cs="Times New Roman"/>
+          <w:b/>
+          <w:bCs/>
+          <w:sz w:val="24"/>
+          <w:szCs w:val="24"/>
+          <w:lang w:val="da-DK"/>
+        </w:rPr>
+        <w:t xml:space="preserve"> </w:t>
+      </w:r>
+      <w:proofErr w:type="spellStart"/>
+      <w:r>
+        <w:rPr>
+          <w:rFonts w:ascii="Times New Roman" w:eastAsia="Times New Roman" w:hAnsi="Times New Roman" w:cs="Times New Roman"/>
+          <w:b/>
+          <w:bCs/>
+          <w:sz w:val="24"/>
+          <w:szCs w:val="24"/>
+          <w:lang w:val="da-DK"/>
+        </w:rPr>
+        <w:t>indent</w:t>
+      </w:r>
+      <w:proofErr w:type="spellEnd"/>
+      <w:r>
+        <w:rPr>
+          <w:rFonts w:ascii="Times New Roman" w:eastAsia="Times New Roman" w:hAnsi="Times New Roman" w:cs="Times New Roman"/>
+          <w:b/>
+          <w:bCs/>
+          <w:sz w:val="24"/>
+          <w:szCs w:val="24"/>
+          <w:lang w:val="da-DK"/>
+        </w:rPr>
+        <w:t xml:space="preserve"> </w:t>
+      </w:r>
+    </w:p>
+    <w:p>
+      <w:pPr>
+        <w:pStyle w:val="Listeafsnit"/>
+        <w:shd w:val="clear" w:color="auto" w:fill="FFFFFF"/>
+        <w:spacing w:after="0" w:line="240" w:lineRule="auto"/>
+        <w:rPr>
+          <w:rFonts w:ascii="Times New Roman" w:eastAsia="Times New Roman" w:hAnsi="Times New Roman" w:cs="Times New Roman"/>
+          <w:sz w:val="24"/>
+          <w:szCs w:val="24"/>
+          <w:lang w:val="da-DK"/>
+        </w:rPr>
+      </w:pPr>
+      <w:proofErr w:type="spellStart"/>
+      <w:r>
+        <w:rPr>
+          <w:rFonts w:ascii="Times New Roman" w:eastAsia="Times New Roman" w:hAnsi="Times New Roman" w:cs="Times New Roman"/>
+          <w:sz w:val="24"/>
+          <w:szCs w:val="24"/>
+          <w:lang w:val="da-DK"/>
+        </w:rPr>
+        <w:t>Indent</w:t>
+      </w:r>
+      <w:proofErr w:type="spellEnd"/>
+      <w:r>
+        <w:rPr>
+          <w:rFonts w:ascii="Times New Roman" w:eastAsia="Times New Roman" w:hAnsi="Times New Roman" w:cs="Times New Roman"/>
+          <w:sz w:val="24"/>
+          <w:szCs w:val="24"/>
+          <w:lang w:val="da-DK"/>
+        </w:rPr>
+        <w:t xml:space="preserve"> betyder </w:t>
+      </w:r>
+      <w:proofErr w:type="spellStart"/>
+      <w:r>
+        <w:rPr>
+          <w:rFonts w:ascii="Times New Roman" w:eastAsia="Times New Roman" w:hAnsi="Times New Roman" w:cs="Times New Roman"/>
+          <w:sz w:val="24"/>
+          <w:szCs w:val="24"/>
+          <w:lang w:val="da-DK"/>
+        </w:rPr>
+        <w:t>undrykning</w:t>
+      </w:r>
+      <w:proofErr w:type="spellEnd"/>
+      <w:r>
+        <w:rPr>
+          <w:rFonts w:ascii="Times New Roman" w:eastAsia="Times New Roman" w:hAnsi="Times New Roman" w:cs="Times New Roman"/>
+          <w:sz w:val="24"/>
+          <w:szCs w:val="24"/>
+          <w:lang w:val="da-DK"/>
+        </w:rPr>
+        <w:t xml:space="preserve">. I </w:t>
+      </w:r>
+      <w:proofErr w:type="spellStart"/>
+      <w:r>
+        <w:rPr>
+          <w:rFonts w:ascii="Times New Roman" w:eastAsia="Times New Roman" w:hAnsi="Times New Roman" w:cs="Times New Roman"/>
+          <w:sz w:val="24"/>
+          <w:szCs w:val="24"/>
+          <w:lang w:val="da-DK"/>
+        </w:rPr>
+        <w:t>processing</w:t>
+      </w:r>
+      <w:proofErr w:type="spellEnd"/>
+      <w:r>
+        <w:rPr>
+          <w:rFonts w:ascii="Times New Roman" w:eastAsia="Times New Roman" w:hAnsi="Times New Roman" w:cs="Times New Roman"/>
+          <w:sz w:val="24"/>
+          <w:szCs w:val="24"/>
+          <w:lang w:val="da-DK"/>
+        </w:rPr>
+        <w:t xml:space="preserve"> betyder de forskellige indrykningsgrader (hvor langt teksten er rykket ind) hvor i </w:t>
+      </w:r>
+      <w:proofErr w:type="spellStart"/>
+      <w:r>
+        <w:rPr>
+          <w:rFonts w:ascii="Times New Roman" w:eastAsia="Times New Roman" w:hAnsi="Times New Roman" w:cs="Times New Roman"/>
+          <w:sz w:val="24"/>
+          <w:szCs w:val="24"/>
+          <w:lang w:val="da-DK"/>
+        </w:rPr>
+        <w:t>scope</w:t>
+      </w:r>
+      <w:proofErr w:type="spellEnd"/>
+      <w:r>
+        <w:rPr>
+          <w:rFonts w:ascii="Times New Roman" w:eastAsia="Times New Roman" w:hAnsi="Times New Roman" w:cs="Times New Roman"/>
+          <w:sz w:val="24"/>
+          <w:szCs w:val="24"/>
+          <w:lang w:val="da-DK"/>
+        </w:rPr>
+        <w:t xml:space="preserve"> det hører til. Processing gør det af sig selv ved tryk på </w:t>
+      </w:r>
+      <w:proofErr w:type="spellStart"/>
+      <w:r>
+        <w:rPr>
+          <w:rFonts w:ascii="Times New Roman" w:eastAsia="Times New Roman" w:hAnsi="Times New Roman" w:cs="Times New Roman"/>
+          <w:sz w:val="24"/>
+          <w:szCs w:val="24"/>
+          <w:lang w:val="da-DK"/>
+        </w:rPr>
+        <w:t>ctrl+t</w:t>
+      </w:r>
+      <w:proofErr w:type="spellEnd"/>
+      <w:r>
+        <w:rPr>
+          <w:rFonts w:ascii="Times New Roman" w:eastAsia="Times New Roman" w:hAnsi="Times New Roman" w:cs="Times New Roman"/>
+          <w:sz w:val="24"/>
+          <w:szCs w:val="24"/>
+          <w:lang w:val="da-DK"/>
+        </w:rPr>
+        <w:t>. Disse indryk giver et overblik over hvad for noget kode der hører sammen.</w:t>
       </w:r>
     </w:p>
     <w:p>
@@ -952,7 +1234,58 @@
           <w:szCs w:val="24"/>
           <w:lang w:val="da-DK"/>
         </w:rPr>
-        <w:t>Tuborgklammer viser hvor en blok kode starter og hvor den slutter igen. Der kan godt være flere blokke af kode inden i hinanden. F.eks. er void draw() en blok af kode, men der er mange andre blokke inden i det.</w:t>
+        <w:t xml:space="preserve">Tuborgklammer viser hvor en blok kode starter og hvor den slutter igen. Der kan godt være flere blokke af kode inden i hinanden. F.eks. er </w:t>
+      </w:r>
+      <w:proofErr w:type="spellStart"/>
+      <w:r>
+        <w:rPr>
+          <w:rFonts w:ascii="Times New Roman" w:eastAsia="Times New Roman" w:hAnsi="Times New Roman" w:cs="Times New Roman"/>
+          <w:sz w:val="24"/>
+          <w:szCs w:val="24"/>
+          <w:lang w:val="da-DK"/>
+        </w:rPr>
+        <w:t>void</w:t>
+      </w:r>
+      <w:proofErr w:type="spellEnd"/>
+      <w:r>
+        <w:rPr>
+          <w:rFonts w:ascii="Times New Roman" w:eastAsia="Times New Roman" w:hAnsi="Times New Roman" w:cs="Times New Roman"/>
+          <w:sz w:val="24"/>
+          <w:szCs w:val="24"/>
+          <w:lang w:val="da-DK"/>
+        </w:rPr>
+        <w:t xml:space="preserve"> </w:t>
+      </w:r>
+      <w:proofErr w:type="spellStart"/>
+      <w:proofErr w:type="gramStart"/>
+      <w:r>
+        <w:rPr>
+          <w:rFonts w:ascii="Times New Roman" w:eastAsia="Times New Roman" w:hAnsi="Times New Roman" w:cs="Times New Roman"/>
+          <w:sz w:val="24"/>
+          <w:szCs w:val="24"/>
+          <w:lang w:val="da-DK"/>
+        </w:rPr>
+        <w:t>draw</w:t>
+      </w:r>
+      <w:proofErr w:type="spellEnd"/>
+      <w:r>
+        <w:rPr>
+          <w:rFonts w:ascii="Times New Roman" w:eastAsia="Times New Roman" w:hAnsi="Times New Roman" w:cs="Times New Roman"/>
+          <w:sz w:val="24"/>
+          <w:szCs w:val="24"/>
+          <w:lang w:val="da-DK"/>
+        </w:rPr>
+        <w:t>(</w:t>
+      </w:r>
+      <w:proofErr w:type="gramEnd"/>
+      <w:r>
+        <w:rPr>
+          <w:rFonts w:ascii="Times New Roman" w:eastAsia="Times New Roman" w:hAnsi="Times New Roman" w:cs="Times New Roman"/>
+          <w:sz w:val="24"/>
+          <w:szCs w:val="24"/>
+          <w:lang w:val="da-DK"/>
+        </w:rPr>
+        <w:t>) en blok af kode, men der er mange andre blokke inden i det.</w:t>
       </w:r>
     </w:p>
     <w:p>
@@ -1016,7 +1349,27 @@
           <w:szCs w:val="24"/>
           <w:lang w:val="da-DK"/>
         </w:rPr>
-        <w:t xml:space="preserve">Man bruger kodekommentarer til at skrive hvad en linje kode gør i hverdagssprog sådan at man kan huske det næste gang man kigger på sin kode. Dte hjælper også andre med at forstå ens kode. Man laver kommentarer ved at lave // og skrive </w:t>
+        <w:t xml:space="preserve">Man bruger kodekommentarer til at skrive hvad en linje kode gør i hverdagssprog sådan at man kan huske det næste gang man kigger på sin kode. </w:t>
+      </w:r>
+      <w:proofErr w:type="spellStart"/>
+      <w:r>
+        <w:rPr>
+          <w:rFonts w:ascii="Times New Roman" w:eastAsia="Times New Roman" w:hAnsi="Times New Roman" w:cs="Times New Roman"/>
+          <w:sz w:val="24"/>
+          <w:szCs w:val="24"/>
+          <w:lang w:val="da-DK"/>
+        </w:rPr>
+        <w:t>Dte</w:t>
+      </w:r>
+      <w:proofErr w:type="spellEnd"/>
+      <w:r>
+        <w:rPr>
+          <w:rFonts w:ascii="Times New Roman" w:eastAsia="Times New Roman" w:hAnsi="Times New Roman" w:cs="Times New Roman"/>
+          <w:sz w:val="24"/>
+          <w:szCs w:val="24"/>
+          <w:lang w:val="da-DK"/>
+        </w:rPr>
+        <w:t xml:space="preserve"> hjælper også andre med at forstå ens kode. Man laver kommentarer ved at lave // og skrive </w:t>
       </w:r>
       <w:r>
         <w:rPr>
@@ -1059,38 +1412,62 @@
           <w:lang w:val="da-DK"/>
         </w:rPr>
       </w:pPr>
-      <w:r>
-        <w:rPr>
-          <w:rFonts w:ascii="Times New Roman" w:eastAsia="Times New Roman" w:hAnsi="Times New Roman" w:cs="Times New Roman"/>
-          <w:b/>
-          <w:bCs/>
-          <w:sz w:val="24"/>
-          <w:szCs w:val="24"/>
-          <w:lang w:val="da-DK"/>
-        </w:rPr>
-        <w:t>Pseudo kode</w:t>
-      </w:r>
-    </w:p>
-    <w:p>
-      <w:pPr>
-        <w:pStyle w:val="Listeafsnit"/>
-        <w:shd w:val="clear" w:color="auto" w:fill="FFFFFF"/>
-        <w:spacing w:after="0" w:line="240" w:lineRule="auto"/>
-        <w:rPr>
-          <w:rFonts w:ascii="Times New Roman" w:eastAsia="Times New Roman" w:hAnsi="Times New Roman" w:cs="Times New Roman"/>
-          <w:sz w:val="24"/>
-          <w:szCs w:val="24"/>
-          <w:lang w:val="da-DK"/>
-        </w:rPr>
-      </w:pPr>
-      <w:r>
-        <w:rPr>
-          <w:rFonts w:ascii="Times New Roman" w:eastAsia="Times New Roman" w:hAnsi="Times New Roman" w:cs="Times New Roman"/>
-          <w:sz w:val="24"/>
-          <w:szCs w:val="24"/>
-          <w:lang w:val="da-DK"/>
-        </w:rPr>
-        <w:t xml:space="preserve">Pseudo kode er kode der ikke ville fungere i programmet. Det er ikke skrevet i programmeringssproget, men det viser </w:t>
+      <w:proofErr w:type="spellStart"/>
+      <w:r>
+        <w:rPr>
+          <w:rFonts w:ascii="Times New Roman" w:eastAsia="Times New Roman" w:hAnsi="Times New Roman" w:cs="Times New Roman"/>
+          <w:b/>
+          <w:bCs/>
+          <w:sz w:val="24"/>
+          <w:szCs w:val="24"/>
+          <w:lang w:val="da-DK"/>
+        </w:rPr>
+        <w:t>Pseudo</w:t>
+      </w:r>
+      <w:proofErr w:type="spellEnd"/>
+      <w:r>
+        <w:rPr>
+          <w:rFonts w:ascii="Times New Roman" w:eastAsia="Times New Roman" w:hAnsi="Times New Roman" w:cs="Times New Roman"/>
+          <w:b/>
+          <w:bCs/>
+          <w:sz w:val="24"/>
+          <w:szCs w:val="24"/>
+          <w:lang w:val="da-DK"/>
+        </w:rPr>
+        <w:t xml:space="preserve"> kode</w:t>
+      </w:r>
+    </w:p>
+    <w:p>
+      <w:pPr>
+        <w:pStyle w:val="Listeafsnit"/>
+        <w:shd w:val="clear" w:color="auto" w:fill="FFFFFF"/>
+        <w:spacing w:after="0" w:line="240" w:lineRule="auto"/>
+        <w:rPr>
+          <w:rFonts w:ascii="Times New Roman" w:eastAsia="Times New Roman" w:hAnsi="Times New Roman" w:cs="Times New Roman"/>
+          <w:sz w:val="24"/>
+          <w:szCs w:val="24"/>
+          <w:lang w:val="da-DK"/>
+        </w:rPr>
+      </w:pPr>
+      <w:proofErr w:type="spellStart"/>
+      <w:r>
+        <w:rPr>
+          <w:rFonts w:ascii="Times New Roman" w:eastAsia="Times New Roman" w:hAnsi="Times New Roman" w:cs="Times New Roman"/>
+          <w:sz w:val="24"/>
+          <w:szCs w:val="24"/>
+          <w:lang w:val="da-DK"/>
+        </w:rPr>
+        <w:t>Pseudo</w:t>
+      </w:r>
+      <w:proofErr w:type="spellEnd"/>
+      <w:r>
+        <w:rPr>
+          <w:rFonts w:ascii="Times New Roman" w:eastAsia="Times New Roman" w:hAnsi="Times New Roman" w:cs="Times New Roman"/>
+          <w:sz w:val="24"/>
+          <w:szCs w:val="24"/>
+          <w:lang w:val="da-DK"/>
+        </w:rPr>
+        <w:t xml:space="preserve"> kode er kode der ikke ville fungere i programmet. Det er ikke skrevet i programmeringssproget, men det viser </w:t>
       </w:r>
       <w:r>
         <w:rPr>
@@ -1142,29 +1519,62 @@
           <w:szCs w:val="24"/>
           <w:lang w:val="da-DK"/>
         </w:rPr>
-        <w:t>Flow chart</w:t>
-      </w:r>
-    </w:p>
-    <w:p>
-      <w:pPr>
-        <w:pStyle w:val="Listeafsnit"/>
-        <w:shd w:val="clear" w:color="auto" w:fill="FFFFFF"/>
-        <w:spacing w:after="0" w:line="240" w:lineRule="auto"/>
-        <w:rPr>
-          <w:rFonts w:ascii="Times New Roman" w:eastAsia="Times New Roman" w:hAnsi="Times New Roman" w:cs="Times New Roman"/>
-          <w:sz w:val="24"/>
-          <w:szCs w:val="24"/>
-          <w:lang w:val="da-DK"/>
-        </w:rPr>
-      </w:pPr>
-      <w:r>
-        <w:rPr>
-          <w:rFonts w:ascii="Times New Roman" w:eastAsia="Times New Roman" w:hAnsi="Times New Roman" w:cs="Times New Roman"/>
-          <w:sz w:val="24"/>
-          <w:szCs w:val="24"/>
-          <w:lang w:val="da-DK"/>
-        </w:rPr>
-        <w:t>Et flowchart viser programmets syntaks på en overskuelig måde. Man bruger det til at skabe overblik over de ting der sker i ens program</w:t>
+        <w:t xml:space="preserve">Flow </w:t>
+      </w:r>
+      <w:proofErr w:type="spellStart"/>
+      <w:r>
+        <w:rPr>
+          <w:rFonts w:ascii="Times New Roman" w:eastAsia="Times New Roman" w:hAnsi="Times New Roman" w:cs="Times New Roman"/>
+          <w:b/>
+          <w:bCs/>
+          <w:sz w:val="24"/>
+          <w:szCs w:val="24"/>
+          <w:lang w:val="da-DK"/>
+        </w:rPr>
+        <w:t>chart</w:t>
+      </w:r>
+      <w:proofErr w:type="spellEnd"/>
+    </w:p>
+    <w:p>
+      <w:pPr>
+        <w:pStyle w:val="Listeafsnit"/>
+        <w:shd w:val="clear" w:color="auto" w:fill="FFFFFF"/>
+        <w:spacing w:after="0" w:line="240" w:lineRule="auto"/>
+        <w:rPr>
+          <w:rFonts w:ascii="Times New Roman" w:eastAsia="Times New Roman" w:hAnsi="Times New Roman" w:cs="Times New Roman"/>
+          <w:sz w:val="24"/>
+          <w:szCs w:val="24"/>
+          <w:lang w:val="da-DK"/>
+        </w:rPr>
+      </w:pPr>
+      <w:r>
+        <w:rPr>
+          <w:rFonts w:ascii="Times New Roman" w:eastAsia="Times New Roman" w:hAnsi="Times New Roman" w:cs="Times New Roman"/>
+          <w:sz w:val="24"/>
+          <w:szCs w:val="24"/>
+          <w:lang w:val="da-DK"/>
+        </w:rPr>
+        <w:t xml:space="preserve">Et </w:t>
+      </w:r>
+      <w:proofErr w:type="spellStart"/>
+      <w:r>
+        <w:rPr>
+          <w:rFonts w:ascii="Times New Roman" w:eastAsia="Times New Roman" w:hAnsi="Times New Roman" w:cs="Times New Roman"/>
+          <w:sz w:val="24"/>
+          <w:szCs w:val="24"/>
+          <w:lang w:val="da-DK"/>
+        </w:rPr>
+        <w:t>flowchart</w:t>
+      </w:r>
+      <w:proofErr w:type="spellEnd"/>
+      <w:r>
+        <w:rPr>
+          <w:rFonts w:ascii="Times New Roman" w:eastAsia="Times New Roman" w:hAnsi="Times New Roman" w:cs="Times New Roman"/>
+          <w:sz w:val="24"/>
+          <w:szCs w:val="24"/>
+          <w:lang w:val="da-DK"/>
+        </w:rPr>
+        <w:t xml:space="preserve"> viser programmets syntaks på en overskuelig måde. Man bruger det til at skabe overblik over de ting der sker i ens program</w:t>
       </w:r>
     </w:p>
     <w:p>
@@ -1198,6 +1608,7 @@
           <w:lang w:val="da-DK"/>
         </w:rPr>
       </w:pPr>
+      <w:proofErr w:type="spellStart"/>
       <w:r>
         <w:rPr>
           <w:rFonts w:ascii="Times New Roman" w:eastAsia="Times New Roman" w:hAnsi="Times New Roman" w:cs="Times New Roman"/>
@@ -1209,27 +1620,46 @@
         </w:rPr>
         <w:t>Function</w:t>
       </w:r>
-    </w:p>
-    <w:p>
-      <w:pPr>
-        <w:pStyle w:val="Listeafsnit"/>
-        <w:shd w:val="clear" w:color="auto" w:fill="FFFFFF"/>
-        <w:spacing w:after="0" w:line="240" w:lineRule="auto"/>
-        <w:rPr>
-          <w:rFonts w:ascii="Times New Roman" w:eastAsia="Times New Roman" w:hAnsi="Times New Roman" w:cs="Times New Roman"/>
-          <w:sz w:val="24"/>
-          <w:szCs w:val="24"/>
-          <w:lang w:val="da-DK"/>
-        </w:rPr>
-      </w:pPr>
-      <w:r>
-        <w:rPr>
-          <w:rFonts w:ascii="Times New Roman" w:eastAsia="Times New Roman" w:hAnsi="Times New Roman" w:cs="Times New Roman"/>
-          <w:sz w:val="24"/>
-          <w:szCs w:val="24"/>
-          <w:lang w:val="da-DK"/>
-        </w:rPr>
-        <w:t>En funktion er i essens et lille program inden i et prorgram. Man kalder en funktion og den gøre noget bestemt med det data man giver den. Funktionen kunne f.eks. hedde 2. gradsligning og kunne dermed løse en andengradsligning man gav den og dette ville kunne bruges i ens program.</w:t>
+      <w:proofErr w:type="spellEnd"/>
+    </w:p>
+    <w:p>
+      <w:pPr>
+        <w:pStyle w:val="Listeafsnit"/>
+        <w:shd w:val="clear" w:color="auto" w:fill="FFFFFF"/>
+        <w:spacing w:after="0" w:line="240" w:lineRule="auto"/>
+        <w:rPr>
+          <w:rFonts w:ascii="Times New Roman" w:eastAsia="Times New Roman" w:hAnsi="Times New Roman" w:cs="Times New Roman"/>
+          <w:sz w:val="24"/>
+          <w:szCs w:val="24"/>
+          <w:lang w:val="da-DK"/>
+        </w:rPr>
+      </w:pPr>
+      <w:r>
+        <w:rPr>
+          <w:rFonts w:ascii="Times New Roman" w:eastAsia="Times New Roman" w:hAnsi="Times New Roman" w:cs="Times New Roman"/>
+          <w:sz w:val="24"/>
+          <w:szCs w:val="24"/>
+          <w:lang w:val="da-DK"/>
+        </w:rPr>
+        <w:t xml:space="preserve">En funktion er i essens et lille program inden i et </w:t>
+      </w:r>
+      <w:r>
+        <w:rPr>
+          <w:rFonts w:ascii="Times New Roman" w:eastAsia="Times New Roman" w:hAnsi="Times New Roman" w:cs="Times New Roman"/>
+          <w:sz w:val="24"/>
+          <w:szCs w:val="24"/>
+          <w:lang w:val="da-DK"/>
+        </w:rPr>
+        <w:t>program</w:t>
+      </w:r>
+      <w:r>
+        <w:rPr>
+          <w:rFonts w:ascii="Times New Roman" w:eastAsia="Times New Roman" w:hAnsi="Times New Roman" w:cs="Times New Roman"/>
+          <w:sz w:val="24"/>
+          <w:szCs w:val="24"/>
+          <w:lang w:val="da-DK"/>
+        </w:rPr>
+        <w:t>. Man kalder en funktion og den gør noget bestemt med det data man giver den. Funktionen kunne f.eks. hedde 2. gradsligning og kunne dermed løse en andengradsligning man gav den og dette ville kunne bruges i ens program.</w:t>
       </w:r>
     </w:p>
     <w:p>
@@ -1359,7 +1789,27 @@
           <w:szCs w:val="24"/>
           <w:lang w:val="da-DK"/>
         </w:rPr>
-        <w:t>Det er den data man får ud af en funktion efter at den har udfært sit arbejde.</w:t>
+        <w:t xml:space="preserve">Det er den data man får ud af en funktion efter at den har </w:t>
+      </w:r>
+      <w:proofErr w:type="spellStart"/>
+      <w:r>
+        <w:rPr>
+          <w:rFonts w:ascii="Times New Roman" w:eastAsia="Times New Roman" w:hAnsi="Times New Roman" w:cs="Times New Roman"/>
+          <w:sz w:val="24"/>
+          <w:szCs w:val="24"/>
+          <w:lang w:val="da-DK"/>
+        </w:rPr>
+        <w:t>udfært</w:t>
+      </w:r>
+      <w:proofErr w:type="spellEnd"/>
+      <w:r>
+        <w:rPr>
+          <w:rFonts w:ascii="Times New Roman" w:eastAsia="Times New Roman" w:hAnsi="Times New Roman" w:cs="Times New Roman"/>
+          <w:sz w:val="24"/>
+          <w:szCs w:val="24"/>
+          <w:lang w:val="da-DK"/>
+        </w:rPr>
+        <w:t xml:space="preserve"> sit arbejde.</w:t>
       </w:r>
     </w:p>
     <w:p>
@@ -1424,16 +1874,56 @@
           <w:szCs w:val="24"/>
           <w:lang w:val="da-DK"/>
         </w:rPr>
-        <w:t>En global variable ligger i</w:t>
-      </w:r>
-      <w:r>
-        <w:rPr>
-          <w:rFonts w:ascii="Times New Roman" w:eastAsia="Times New Roman" w:hAnsi="Times New Roman" w:cs="Times New Roman"/>
-          <w:sz w:val="24"/>
-          <w:szCs w:val="24"/>
-          <w:lang w:val="da-DK"/>
-        </w:rPr>
-        <w:t xml:space="preserve"> det yderste scope og kan derfor ses og bruges af hele programmet.</w:t>
+        <w:t xml:space="preserve">En global </w:t>
+      </w:r>
+      <w:proofErr w:type="gramStart"/>
+      <w:r>
+        <w:rPr>
+          <w:rFonts w:ascii="Times New Roman" w:eastAsia="Times New Roman" w:hAnsi="Times New Roman" w:cs="Times New Roman"/>
+          <w:sz w:val="24"/>
+          <w:szCs w:val="24"/>
+          <w:lang w:val="da-DK"/>
+        </w:rPr>
+        <w:t>variable</w:t>
+      </w:r>
+      <w:proofErr w:type="gramEnd"/>
+      <w:r>
+        <w:rPr>
+          <w:rFonts w:ascii="Times New Roman" w:eastAsia="Times New Roman" w:hAnsi="Times New Roman" w:cs="Times New Roman"/>
+          <w:sz w:val="24"/>
+          <w:szCs w:val="24"/>
+          <w:lang w:val="da-DK"/>
+        </w:rPr>
+        <w:t xml:space="preserve"> ligger i</w:t>
+      </w:r>
+      <w:r>
+        <w:rPr>
+          <w:rFonts w:ascii="Times New Roman" w:eastAsia="Times New Roman" w:hAnsi="Times New Roman" w:cs="Times New Roman"/>
+          <w:sz w:val="24"/>
+          <w:szCs w:val="24"/>
+          <w:lang w:val="da-DK"/>
+        </w:rPr>
+        <w:t xml:space="preserve"> det yderste </w:t>
+      </w:r>
+      <w:proofErr w:type="spellStart"/>
+      <w:r>
+        <w:rPr>
+          <w:rFonts w:ascii="Times New Roman" w:eastAsia="Times New Roman" w:hAnsi="Times New Roman" w:cs="Times New Roman"/>
+          <w:sz w:val="24"/>
+          <w:szCs w:val="24"/>
+          <w:lang w:val="da-DK"/>
+        </w:rPr>
+        <w:t>scope</w:t>
+      </w:r>
+      <w:proofErr w:type="spellEnd"/>
+      <w:r>
+        <w:rPr>
+          <w:rFonts w:ascii="Times New Roman" w:eastAsia="Times New Roman" w:hAnsi="Times New Roman" w:cs="Times New Roman"/>
+          <w:sz w:val="24"/>
+          <w:szCs w:val="24"/>
+          <w:lang w:val="da-DK"/>
+        </w:rPr>
+        <w:t xml:space="preserve"> og kan derfor ses og bruges af hele programmet.</w:t>
       </w:r>
     </w:p>
     <w:p>
@@ -1467,6 +1957,7 @@
           <w:lang w:val="en-US"/>
         </w:rPr>
       </w:pPr>
+      <w:proofErr w:type="spellStart"/>
       <w:r>
         <w:rPr>
           <w:rFonts w:ascii="Times New Roman" w:eastAsia="Times New Roman" w:hAnsi="Times New Roman" w:cs="Times New Roman"/>
@@ -1476,7 +1967,19 @@
           <w:szCs w:val="24"/>
           <w:lang w:val="en-US"/>
         </w:rPr>
-        <w:t xml:space="preserve">Lokal variable </w:t>
+        <w:t>Lokal</w:t>
+      </w:r>
+      <w:proofErr w:type="spellEnd"/>
+      <w:r>
+        <w:rPr>
+          <w:rFonts w:ascii="Times New Roman" w:eastAsia="Times New Roman" w:hAnsi="Times New Roman" w:cs="Times New Roman"/>
+          <w:b/>
+          <w:bCs/>
+          <w:sz w:val="24"/>
+          <w:szCs w:val="24"/>
+          <w:lang w:val="en-US"/>
+        </w:rPr>
+        <w:t xml:space="preserve"> variable </w:t>
       </w:r>
     </w:p>
     <w:p>
@@ -1516,7 +2019,27 @@
           <w:szCs w:val="24"/>
           <w:lang w:val="da-DK"/>
         </w:rPr>
-        <w:t>al variable hører t</w:t>
+        <w:t xml:space="preserve">al </w:t>
+      </w:r>
+      <w:proofErr w:type="gramStart"/>
+      <w:r>
+        <w:rPr>
+          <w:rFonts w:ascii="Times New Roman" w:eastAsia="Times New Roman" w:hAnsi="Times New Roman" w:cs="Times New Roman"/>
+          <w:sz w:val="24"/>
+          <w:szCs w:val="24"/>
+          <w:lang w:val="da-DK"/>
+        </w:rPr>
+        <w:t>variable</w:t>
+      </w:r>
+      <w:proofErr w:type="gramEnd"/>
+      <w:r>
+        <w:rPr>
+          <w:rFonts w:ascii="Times New Roman" w:eastAsia="Times New Roman" w:hAnsi="Times New Roman" w:cs="Times New Roman"/>
+          <w:sz w:val="24"/>
+          <w:szCs w:val="24"/>
+          <w:lang w:val="da-DK"/>
+        </w:rPr>
+        <w:t xml:space="preserve"> hører t</w:t>
       </w:r>
       <w:r>
         <w:rPr>
@@ -1559,6 +2082,7 @@
           <w:lang w:val="en-US"/>
         </w:rPr>
       </w:pPr>
+      <w:proofErr w:type="gramStart"/>
       <w:r>
         <w:rPr>
           <w:rFonts w:ascii="Times New Roman" w:eastAsia="Times New Roman" w:hAnsi="Times New Roman" w:cs="Times New Roman"/>
@@ -1568,7 +2092,80 @@
           <w:szCs w:val="24"/>
           <w:lang w:val="en-US"/>
         </w:rPr>
-        <w:t>OOP(Objekt Orienterede Programmering)</w:t>
+        <w:t>OOP(</w:t>
+      </w:r>
+      <w:proofErr w:type="spellStart"/>
+      <w:proofErr w:type="gramEnd"/>
+      <w:r>
+        <w:rPr>
+          <w:rFonts w:ascii="Times New Roman" w:eastAsia="Times New Roman" w:hAnsi="Times New Roman" w:cs="Times New Roman"/>
+          <w:b/>
+          <w:bCs/>
+          <w:sz w:val="24"/>
+          <w:szCs w:val="24"/>
+          <w:lang w:val="en-US"/>
+        </w:rPr>
+        <w:t>Objekt</w:t>
+      </w:r>
+      <w:proofErr w:type="spellEnd"/>
+      <w:r>
+        <w:rPr>
+          <w:rFonts w:ascii="Times New Roman" w:eastAsia="Times New Roman" w:hAnsi="Times New Roman" w:cs="Times New Roman"/>
+          <w:b/>
+          <w:bCs/>
+          <w:sz w:val="24"/>
+          <w:szCs w:val="24"/>
+          <w:lang w:val="en-US"/>
+        </w:rPr>
+        <w:t xml:space="preserve"> </w:t>
+      </w:r>
+      <w:proofErr w:type="spellStart"/>
+      <w:r>
+        <w:rPr>
+          <w:rFonts w:ascii="Times New Roman" w:eastAsia="Times New Roman" w:hAnsi="Times New Roman" w:cs="Times New Roman"/>
+          <w:b/>
+          <w:bCs/>
+          <w:sz w:val="24"/>
+          <w:szCs w:val="24"/>
+          <w:lang w:val="en-US"/>
+        </w:rPr>
+        <w:t>Orienterede</w:t>
+      </w:r>
+      <w:proofErr w:type="spellEnd"/>
+      <w:r>
+        <w:rPr>
+          <w:rFonts w:ascii="Times New Roman" w:eastAsia="Times New Roman" w:hAnsi="Times New Roman" w:cs="Times New Roman"/>
+          <w:b/>
+          <w:bCs/>
+          <w:sz w:val="24"/>
+          <w:szCs w:val="24"/>
+          <w:lang w:val="en-US"/>
+        </w:rPr>
+        <w:t xml:space="preserve"> </w:t>
+      </w:r>
+      <w:proofErr w:type="spellStart"/>
+      <w:r>
+        <w:rPr>
+          <w:rFonts w:ascii="Times New Roman" w:eastAsia="Times New Roman" w:hAnsi="Times New Roman" w:cs="Times New Roman"/>
+          <w:b/>
+          <w:bCs/>
+          <w:sz w:val="24"/>
+          <w:szCs w:val="24"/>
+          <w:lang w:val="en-US"/>
+        </w:rPr>
+        <w:t>Programmering</w:t>
+      </w:r>
+      <w:proofErr w:type="spellEnd"/>
+      <w:r>
+        <w:rPr>
+          <w:rFonts w:ascii="Times New Roman" w:eastAsia="Times New Roman" w:hAnsi="Times New Roman" w:cs="Times New Roman"/>
+          <w:b/>
+          <w:bCs/>
+          <w:sz w:val="24"/>
+          <w:szCs w:val="24"/>
+          <w:lang w:val="en-US"/>
+        </w:rPr>
+        <w:t>)</w:t>
       </w:r>
     </w:p>
     <w:p>
@@ -1645,6 +2242,7 @@
           <w:lang w:val="en-US"/>
         </w:rPr>
       </w:pPr>
+      <w:proofErr w:type="gramStart"/>
       <w:r>
         <w:rPr>
           <w:rFonts w:ascii="Times New Roman" w:eastAsia="Times New Roman" w:hAnsi="Times New Roman" w:cs="Times New Roman"/>
@@ -1654,7 +2252,32 @@
           <w:szCs w:val="24"/>
           <w:lang w:val="en-US"/>
         </w:rPr>
-        <w:t>Class(Klasse)</w:t>
+        <w:t>Class(</w:t>
+      </w:r>
+      <w:proofErr w:type="spellStart"/>
+      <w:proofErr w:type="gramEnd"/>
+      <w:r>
+        <w:rPr>
+          <w:rFonts w:ascii="Times New Roman" w:eastAsia="Times New Roman" w:hAnsi="Times New Roman" w:cs="Times New Roman"/>
+          <w:b/>
+          <w:bCs/>
+          <w:sz w:val="24"/>
+          <w:szCs w:val="24"/>
+          <w:lang w:val="en-US"/>
+        </w:rPr>
+        <w:t>Klasse</w:t>
+      </w:r>
+      <w:proofErr w:type="spellEnd"/>
+      <w:r>
+        <w:rPr>
+          <w:rFonts w:ascii="Times New Roman" w:eastAsia="Times New Roman" w:hAnsi="Times New Roman" w:cs="Times New Roman"/>
+          <w:b/>
+          <w:bCs/>
+          <w:sz w:val="24"/>
+          <w:szCs w:val="24"/>
+          <w:lang w:val="en-US"/>
+        </w:rPr>
+        <w:t>)</w:t>
       </w:r>
     </w:p>
     <w:p>
@@ -1780,6 +2403,7 @@
           <w:lang w:val="da-DK"/>
         </w:rPr>
       </w:pPr>
+      <w:proofErr w:type="spellStart"/>
       <w:r>
         <w:rPr>
           <w:rFonts w:ascii="Times New Roman" w:eastAsia="Times New Roman" w:hAnsi="Times New Roman" w:cs="Times New Roman"/>
@@ -1791,30 +2415,89 @@
         </w:rPr>
         <w:t>Constructor</w:t>
       </w:r>
-    </w:p>
-    <w:p>
-      <w:pPr>
-        <w:pStyle w:val="Listeafsnit"/>
-        <w:shd w:val="clear" w:color="auto" w:fill="FFFFFF"/>
-        <w:spacing w:after="0" w:line="240" w:lineRule="auto"/>
-        <w:rPr>
-          <w:rFonts w:ascii="Times New Roman" w:eastAsia="Times New Roman" w:hAnsi="Times New Roman" w:cs="Times New Roman"/>
-          <w:sz w:val="24"/>
-          <w:szCs w:val="24"/>
-          <w:lang w:val="da-DK"/>
-        </w:rPr>
-      </w:pPr>
-      <w:r>
-        <w:rPr>
-          <w:rFonts w:ascii="Times New Roman" w:eastAsia="Times New Roman" w:hAnsi="Times New Roman" w:cs="Times New Roman"/>
-          <w:sz w:val="24"/>
-          <w:szCs w:val="24"/>
-          <w:lang w:val="da-DK"/>
-        </w:rPr>
-        <w:t>I constructoren ”Bygger” man objekter udfra klassen. Klassen fungerer som en opskrift der tager imod ingredienser (data) og consstructoren er ovnen hvor disse ingredienser bages sammen til et objekt.</w:t>
-      </w:r>
-      <w:bookmarkStart w:id="0" w:name="_GoBack"/>
-      <w:bookmarkEnd w:id="0"/>
+      <w:proofErr w:type="spellEnd"/>
+    </w:p>
+    <w:p>
+      <w:pPr>
+        <w:pStyle w:val="Listeafsnit"/>
+        <w:shd w:val="clear" w:color="auto" w:fill="FFFFFF"/>
+        <w:spacing w:after="0" w:line="240" w:lineRule="auto"/>
+        <w:rPr>
+          <w:rFonts w:ascii="Times New Roman" w:eastAsia="Times New Roman" w:hAnsi="Times New Roman" w:cs="Times New Roman"/>
+          <w:sz w:val="24"/>
+          <w:szCs w:val="24"/>
+          <w:lang w:val="da-DK"/>
+        </w:rPr>
+      </w:pPr>
+      <w:r>
+        <w:rPr>
+          <w:rFonts w:ascii="Times New Roman" w:eastAsia="Times New Roman" w:hAnsi="Times New Roman" w:cs="Times New Roman"/>
+          <w:sz w:val="24"/>
+          <w:szCs w:val="24"/>
+          <w:lang w:val="da-DK"/>
+        </w:rPr>
+        <w:t xml:space="preserve">I </w:t>
+      </w:r>
+      <w:proofErr w:type="spellStart"/>
+      <w:r>
+        <w:rPr>
+          <w:rFonts w:ascii="Times New Roman" w:eastAsia="Times New Roman" w:hAnsi="Times New Roman" w:cs="Times New Roman"/>
+          <w:sz w:val="24"/>
+          <w:szCs w:val="24"/>
+          <w:lang w:val="da-DK"/>
+        </w:rPr>
+        <w:t>constructoren</w:t>
+      </w:r>
+      <w:proofErr w:type="spellEnd"/>
+      <w:r>
+        <w:rPr>
+          <w:rFonts w:ascii="Times New Roman" w:eastAsia="Times New Roman" w:hAnsi="Times New Roman" w:cs="Times New Roman"/>
+          <w:sz w:val="24"/>
+          <w:szCs w:val="24"/>
+          <w:lang w:val="da-DK"/>
+        </w:rPr>
+        <w:t xml:space="preserve"> ”Bygger” man objekter </w:t>
+      </w:r>
+      <w:proofErr w:type="spellStart"/>
+      <w:r>
+        <w:rPr>
+          <w:rFonts w:ascii="Times New Roman" w:eastAsia="Times New Roman" w:hAnsi="Times New Roman" w:cs="Times New Roman"/>
+          <w:sz w:val="24"/>
+          <w:szCs w:val="24"/>
+          <w:lang w:val="da-DK"/>
+        </w:rPr>
+        <w:t>udfra</w:t>
+      </w:r>
+      <w:proofErr w:type="spellEnd"/>
+      <w:r>
+        <w:rPr>
+          <w:rFonts w:ascii="Times New Roman" w:eastAsia="Times New Roman" w:hAnsi="Times New Roman" w:cs="Times New Roman"/>
+          <w:sz w:val="24"/>
+          <w:szCs w:val="24"/>
+          <w:lang w:val="da-DK"/>
+        </w:rPr>
+        <w:t xml:space="preserve"> klassen. Klassen fungerer som en opskrift der tager imod ingredienser (data) og </w:t>
+      </w:r>
+      <w:proofErr w:type="spellStart"/>
+      <w:r>
+        <w:rPr>
+          <w:rFonts w:ascii="Times New Roman" w:eastAsia="Times New Roman" w:hAnsi="Times New Roman" w:cs="Times New Roman"/>
+          <w:sz w:val="24"/>
+          <w:szCs w:val="24"/>
+          <w:lang w:val="da-DK"/>
+        </w:rPr>
+        <w:t>consstructoren</w:t>
+      </w:r>
+      <w:proofErr w:type="spellEnd"/>
+      <w:r>
+        <w:rPr>
+          <w:rFonts w:ascii="Times New Roman" w:eastAsia="Times New Roman" w:hAnsi="Times New Roman" w:cs="Times New Roman"/>
+          <w:sz w:val="24"/>
+          <w:szCs w:val="24"/>
+          <w:lang w:val="da-DK"/>
+        </w:rPr>
+        <w:t xml:space="preserve"> er ovnen hvor disse ingredienser bages sammen til et objekt.</w:t>
+      </w:r>
     </w:p>
     <w:p>
       <w:pPr>
@@ -1834,7 +2517,7 @@
 </file>
 
 <file path=word/numbering.xml><?xml version="1.0" encoding="utf-8"?>
-<w:numbering xmlns:wpc="http://schemas.microsoft.com/office/word/2010/wordprocessingCanvas" xmlns:cx="http://schemas.microsoft.com/office/drawing/2014/chartex" xmlns:cx1="http://schemas.microsoft.com/office/drawing/2015/9/8/chartex" xmlns:cx2="http://schemas.microsoft.com/office/drawing/2015/10/21/chartex" xmlns:cx3="http://schemas.microsoft.com/office/drawing/2016/5/9/chartex" xmlns:cx4="http://schemas.microsoft.com/office/drawing/2016/5/10/chartex" xmlns:cx5="http://schemas.microsoft.com/office/drawing/2016/5/11/chartex" xmlns:cx6="http://schemas.microsoft.com/office/drawing/2016/5/12/chartex" xmlns:cx7="http://schemas.microsoft.com/office/drawing/2016/5/13/chartex" xmlns:cx8="http://schemas.microsoft.com/office/drawing/2016/5/14/chartex" xmlns:mc="http://schemas.openxmlformats.org/markup-compatibility/2006" xmlns:aink="http://schemas.microsoft.com/office/drawing/2016/ink" xmlns:am3d="http://schemas.microsoft.com/office/drawing/2017/model3d" xmlns:o="urn:schemas-microsoft-com:office:office" xmlns:r="http://schemas.openxmlformats.org/officeDocument/2006/relationships" xmlns:m="http://schemas.openxmlformats.org/officeDocument/2006/math" xmlns:v="urn:schemas-microsoft-com:vml" xmlns:wp14="http://schemas.microsoft.com/office/word/2010/wordprocessingDrawing" xmlns:wp="http://schemas.openxmlformats.org/drawingml/2006/wordprocessingDrawing" xmlns:w10="urn:schemas-microsoft-com:office:word" xmlns:w="http://schemas.openxmlformats.org/wordprocessingml/2006/main" xmlns:w14="http://schemas.microsoft.com/office/word/2010/wordml" xmlns:w15="http://schemas.microsoft.com/office/word/2012/wordml" xmlns:w16cid="http://schemas.microsoft.com/office/word/2016/wordml/cid" xmlns:w16se="http://schemas.microsoft.com/office/word/2015/wordml/symex" xmlns:wpg="http://schemas.microsoft.com/office/word/2010/wordprocessingGroup" xmlns:wpi="http://schemas.microsoft.com/office/word/2010/wordprocessingInk" xmlns:wne="http://schemas.microsoft.com/office/word/2006/wordml" xmlns:wps="http://schemas.microsoft.com/office/word/2010/wordprocessingShape" mc:Ignorable="w14 w15 w16se w16cid wp14">
+<w:numbering xmlns:wpc="http://schemas.microsoft.com/office/word/2010/wordprocessingCanvas" xmlns:cx="http://schemas.microsoft.com/office/drawing/2014/chartex" xmlns:cx1="http://schemas.microsoft.com/office/drawing/2015/9/8/chartex" xmlns:cx2="http://schemas.microsoft.com/office/drawing/2015/10/21/chartex" xmlns:cx3="http://schemas.microsoft.com/office/drawing/2016/5/9/chartex" xmlns:cx4="http://schemas.microsoft.com/office/drawing/2016/5/10/chartex" xmlns:cx5="http://schemas.microsoft.com/office/drawing/2016/5/11/chartex" xmlns:cx6="http://schemas.microsoft.com/office/drawing/2016/5/12/chartex" xmlns:cx7="http://schemas.microsoft.com/office/drawing/2016/5/13/chartex" xmlns:cx8="http://schemas.microsoft.com/office/drawing/2016/5/14/chartex" xmlns:mc="http://schemas.openxmlformats.org/markup-compatibility/2006" xmlns:aink="http://schemas.microsoft.com/office/drawing/2016/ink" xmlns:am3d="http://schemas.microsoft.com/office/drawing/2017/model3d" xmlns:o="urn:schemas-microsoft-com:office:office" xmlns:r="http://schemas.openxmlformats.org/officeDocument/2006/relationships" xmlns:m="http://schemas.openxmlformats.org/officeDocument/2006/math" xmlns:v="urn:schemas-microsoft-com:vml" xmlns:wp14="http://schemas.microsoft.com/office/word/2010/wordprocessingDrawing" xmlns:wp="http://schemas.openxmlformats.org/drawingml/2006/wordprocessingDrawing" xmlns:w10="urn:schemas-microsoft-com:office:word" xmlns:w="http://schemas.openxmlformats.org/wordprocessingml/2006/main" xmlns:w14="http://schemas.microsoft.com/office/word/2010/wordml" xmlns:w15="http://schemas.microsoft.com/office/word/2012/wordml" xmlns:w16cex="http://schemas.microsoft.com/office/word/2018/wordml/cex" xmlns:w16cid="http://schemas.microsoft.com/office/word/2016/wordml/cid" xmlns:w16="http://schemas.microsoft.com/office/word/2018/wordml" xmlns:w16se="http://schemas.microsoft.com/office/word/2015/wordml/symex" xmlns:wpg="http://schemas.microsoft.com/office/word/2010/wordprocessingGroup" xmlns:wpi="http://schemas.microsoft.com/office/word/2010/wordprocessingInk" xmlns:wne="http://schemas.microsoft.com/office/word/2006/wordml" xmlns:wps="http://schemas.microsoft.com/office/word/2010/wordprocessingShape" mc:Ignorable="w14 w15 w16se w16cid w16 w16cex wp14">
   <w:abstractNum w:abstractNumId="0" w15:restartNumberingAfterBreak="0">
     <w:nsid w:val="2EB0506B"/>
     <w:multiLevelType w:val="hybridMultilevel"/>
@@ -1931,7 +2614,7 @@
 </file>
 
 <file path=word/styles.xml><?xml version="1.0" encoding="utf-8"?>
-<w:styles xmlns:mc="http://schemas.openxmlformats.org/markup-compatibility/2006" xmlns:r="http://schemas.openxmlformats.org/officeDocument/2006/relationships" xmlns:w="http://schemas.openxmlformats.org/wordprocessingml/2006/main" xmlns:w14="http://schemas.microsoft.com/office/word/2010/wordml" xmlns:w15="http://schemas.microsoft.com/office/word/2012/wordml" xmlns:w16cid="http://schemas.microsoft.com/office/word/2016/wordml/cid" xmlns:w16se="http://schemas.microsoft.com/office/word/2015/wordml/symex" mc:Ignorable="w14 w15 w16se w16cid">
+<w:styles xmlns:mc="http://schemas.openxmlformats.org/markup-compatibility/2006" xmlns:r="http://schemas.openxmlformats.org/officeDocument/2006/relationships" xmlns:w="http://schemas.openxmlformats.org/wordprocessingml/2006/main" xmlns:w14="http://schemas.microsoft.com/office/word/2010/wordml" xmlns:w15="http://schemas.microsoft.com/office/word/2012/wordml" xmlns:w16cex="http://schemas.microsoft.com/office/word/2018/wordml/cex" xmlns:w16cid="http://schemas.microsoft.com/office/word/2016/wordml/cid" xmlns:w16="http://schemas.microsoft.com/office/word/2018/wordml" xmlns:w16se="http://schemas.microsoft.com/office/word/2015/wordml/symex" mc:Ignorable="w14 w15 w16se w16cid w16 w16cex">
   <w:docDefaults>
     <w:rPrDefault>
       <w:rPr>
@@ -2708,7 +3391,7 @@
 </file>
 
 <file path=customXml/itemProps1.xml><?xml version="1.0" encoding="utf-8"?>
-<ds:datastoreItem xmlns:ds="http://schemas.openxmlformats.org/officeDocument/2006/customXml" ds:itemID="{6E79F3AE-A632-4006-9246-11C2F16A765C}">
+<ds:datastoreItem xmlns:ds="http://schemas.openxmlformats.org/officeDocument/2006/customXml" ds:itemID="{53E8642F-6662-4FF9-9F40-FFC09E3E6173}">
   <ds:schemaRefs>
     <ds:schemaRef ds:uri="http://schemas.openxmlformats.org/officeDocument/2006/bibliography"/>
   </ds:schemaRefs>

</xml_diff>